<commit_message>
Updated one step under Future Enhancements
</commit_message>
<xml_diff>
--- a/Design Approach for Rule Engine.docx
+++ b/Design Approach for Rule Engine.docx
@@ -927,8 +927,10 @@
         <w:rPr>
           <w:noProof/>
         </w:rPr>
-        <w:t>Once the above criterion is satisfied, the solution can be made generic, to process as input file, of any json. This would become an ideal rule engine solution</w:t>
-      </w:r>
+        <w:t>Introducing a class to make the methods accessible, from other programs and to make it more object oriented, to create a perfect solution for a rule engine.</w:t>
+      </w:r>
+      <w:bookmarkStart w:id="0" w:name="_GoBack"/>
+      <w:bookmarkEnd w:id="0"/>
     </w:p>
     <w:p>
       <w:pPr>
@@ -947,10 +949,28 @@
         <w:rPr>
           <w:noProof/>
         </w:rPr>
+        <w:t>Once the above criterion is satisfied, the solution can be made generic, to process as input file, of any json. This would become an ideal rule engine solution</w:t>
+      </w:r>
+    </w:p>
+    <w:p>
+      <w:pPr>
+        <w:pStyle w:val="ListParagraph"/>
+        <w:widowControl w:val="0"/>
+        <w:numPr>
+          <w:ilvl w:val="0"/>
+          <w:numId w:val="3"/>
+        </w:numPr>
+        <w:spacing w:line="240" w:lineRule="auto"/>
+        <w:rPr>
+          <w:noProof/>
+        </w:rPr>
+      </w:pPr>
+      <w:r>
+        <w:rPr>
+          <w:noProof/>
+        </w:rPr>
         <w:t>Also, an Apache kafka bus can be used, and the json data produces can be configured, and can have a several consumers, where each consumer can use a different rule, or a set of rules to get the data in real time, for real time analytics.</w:t>
       </w:r>
-      <w:bookmarkStart w:id="0" w:name="_GoBack"/>
-      <w:bookmarkEnd w:id="0"/>
     </w:p>
     <w:p>
       <w:pPr>

</xml_diff>